<commit_message>
Edited TASK2_README.docx regarding reports generation
</commit_message>
<xml_diff>
--- a/TASK2_README.docx
+++ b/TASK2_README.docx
@@ -192,7 +192,6 @@
     </w:p>
     <w:p>
       <w:r>
-        <w:lastRenderedPageBreak/>
         <w:t>8. Type 'java -version'</w:t>
       </w:r>
     </w:p>
@@ -378,7 +377,6 @@
           <w:sz w:val="32"/>
           <w:szCs w:val="32"/>
         </w:rPr>
-        <w:lastRenderedPageBreak/>
         <w:t>Executing Scripts:</w:t>
       </w:r>
     </w:p>
@@ -592,13 +590,62 @@
       <w:r>
         <w:t>Click on run.bat</w:t>
       </w:r>
-    </w:p>
-    <w:p>
-      <w:r>
-        <w:tab/>
+      <w:r>
+        <w:t xml:space="preserve"> (make sure that you’ve already installed Java 1.7 and have a Maven directory)</w:t>
       </w:r>
     </w:p>
     <w:p/>
+    <w:p>
+      <w:pPr>
+        <w:rPr>
+          <w:b/>
+        </w:rPr>
+      </w:pPr>
+      <w:r>
+        <w:rPr>
+          <w:b/>
+        </w:rPr>
+        <w:t>Reports</w:t>
+      </w:r>
+      <w:r>
+        <w:rPr>
+          <w:b/>
+        </w:rPr>
+        <w:t>:</w:t>
+      </w:r>
+    </w:p>
+    <w:p>
+      <w:pPr>
+        <w:pStyle w:val="ListParagraph"/>
+        <w:numPr>
+          <w:ilvl w:val="0"/>
+          <w:numId w:val="10"/>
+        </w:numPr>
+      </w:pPr>
+      <w:r>
+        <w:t>Reports will be generated after execution on “./target/</w:t>
+      </w:r>
+      <w:proofErr w:type="spellStart"/>
+      <w:r>
+        <w:t>CucumberHTMLReport</w:t>
+      </w:r>
+      <w:proofErr w:type="spellEnd"/>
+      <w:r>
+        <w:t>/</w:t>
+      </w:r>
+      <w:proofErr w:type="spellStart"/>
+      <w:r>
+        <w:t>my_settings</w:t>
+      </w:r>
+      <w:proofErr w:type="spellEnd"/>
+      <w:r>
+        <w:t xml:space="preserve">/index.html” and </w:t>
+      </w:r>
+      <w:r>
+        <w:br/>
+        <w:t>“./target/surefire-reports/html/index.html”</w:t>
+      </w:r>
+    </w:p>
     <w:sectPr>
       <w:pgSz w:w="12240" w:h="15840"/>
       <w:pgMar w:top="1440" w:right="1440" w:bottom="1440" w:left="1440" w:header="720" w:footer="720" w:gutter="0"/>
@@ -612,6 +659,92 @@
 <file path=word/numbering.xml><?xml version="1.0" encoding="utf-8"?>
 <w:numbering xmlns:ve="http://schemas.openxmlformats.org/markup-compatibility/2006" xmlns:o="urn:schemas-microsoft-com:office:office" xmlns:r="http://schemas.openxmlformats.org/officeDocument/2006/relationships" xmlns:m="http://schemas.openxmlformats.org/officeDocument/2006/math" xmlns:v="urn:schemas-microsoft-com:vml" xmlns:wp="http://schemas.openxmlformats.org/drawingml/2006/wordprocessingDrawing" xmlns:w10="urn:schemas-microsoft-com:office:word" xmlns:w="http://schemas.openxmlformats.org/wordprocessingml/2006/main" xmlns:wne="http://schemas.microsoft.com/office/word/2006/wordml">
   <w:abstractNum w:abstractNumId="0">
+    <w:nsid w:val="00707FF5"/>
+    <w:multiLevelType w:val="hybridMultilevel"/>
+    <w:tmpl w:val="49F80AE2"/>
+    <w:lvl w:ilvl="0" w:tplc="0409000F">
+      <w:start w:val="1"/>
+      <w:numFmt w:val="decimal"/>
+      <w:lvlText w:val="%1."/>
+      <w:lvlJc w:val="left"/>
+      <w:pPr>
+        <w:ind w:left="1080" w:hanging="360"/>
+      </w:pPr>
+    </w:lvl>
+    <w:lvl w:ilvl="1" w:tplc="04090019" w:tentative="1">
+      <w:start w:val="1"/>
+      <w:numFmt w:val="lowerLetter"/>
+      <w:lvlText w:val="%2."/>
+      <w:lvlJc w:val="left"/>
+      <w:pPr>
+        <w:ind w:left="1800" w:hanging="360"/>
+      </w:pPr>
+    </w:lvl>
+    <w:lvl w:ilvl="2" w:tplc="0409001B" w:tentative="1">
+      <w:start w:val="1"/>
+      <w:numFmt w:val="lowerRoman"/>
+      <w:lvlText w:val="%3."/>
+      <w:lvlJc w:val="right"/>
+      <w:pPr>
+        <w:ind w:left="2520" w:hanging="180"/>
+      </w:pPr>
+    </w:lvl>
+    <w:lvl w:ilvl="3" w:tplc="0409000F" w:tentative="1">
+      <w:start w:val="1"/>
+      <w:numFmt w:val="decimal"/>
+      <w:lvlText w:val="%4."/>
+      <w:lvlJc w:val="left"/>
+      <w:pPr>
+        <w:ind w:left="3240" w:hanging="360"/>
+      </w:pPr>
+    </w:lvl>
+    <w:lvl w:ilvl="4" w:tplc="04090019" w:tentative="1">
+      <w:start w:val="1"/>
+      <w:numFmt w:val="lowerLetter"/>
+      <w:lvlText w:val="%5."/>
+      <w:lvlJc w:val="left"/>
+      <w:pPr>
+        <w:ind w:left="3960" w:hanging="360"/>
+      </w:pPr>
+    </w:lvl>
+    <w:lvl w:ilvl="5" w:tplc="0409001B" w:tentative="1">
+      <w:start w:val="1"/>
+      <w:numFmt w:val="lowerRoman"/>
+      <w:lvlText w:val="%6."/>
+      <w:lvlJc w:val="right"/>
+      <w:pPr>
+        <w:ind w:left="4680" w:hanging="180"/>
+      </w:pPr>
+    </w:lvl>
+    <w:lvl w:ilvl="6" w:tplc="0409000F" w:tentative="1">
+      <w:start w:val="1"/>
+      <w:numFmt w:val="decimal"/>
+      <w:lvlText w:val="%7."/>
+      <w:lvlJc w:val="left"/>
+      <w:pPr>
+        <w:ind w:left="5400" w:hanging="360"/>
+      </w:pPr>
+    </w:lvl>
+    <w:lvl w:ilvl="7" w:tplc="04090019" w:tentative="1">
+      <w:start w:val="1"/>
+      <w:numFmt w:val="lowerLetter"/>
+      <w:lvlText w:val="%8."/>
+      <w:lvlJc w:val="left"/>
+      <w:pPr>
+        <w:ind w:left="6120" w:hanging="360"/>
+      </w:pPr>
+    </w:lvl>
+    <w:lvl w:ilvl="8" w:tplc="0409001B" w:tentative="1">
+      <w:start w:val="1"/>
+      <w:numFmt w:val="lowerRoman"/>
+      <w:lvlText w:val="%9."/>
+      <w:lvlJc w:val="right"/>
+      <w:pPr>
+        <w:ind w:left="6840" w:hanging="180"/>
+      </w:pPr>
+    </w:lvl>
+  </w:abstractNum>
+  <w:abstractNum w:abstractNumId="1">
     <w:nsid w:val="11BB653E"/>
     <w:multiLevelType w:val="hybridMultilevel"/>
     <w:tmpl w:val="9E3C0C6A"/>
@@ -724,7 +857,7 @@
       </w:rPr>
     </w:lvl>
   </w:abstractNum>
-  <w:abstractNum w:abstractNumId="1">
+  <w:abstractNum w:abstractNumId="2">
     <w:nsid w:val="140E23F2"/>
     <w:multiLevelType w:val="hybridMultilevel"/>
     <w:tmpl w:val="4740F082"/>
@@ -837,7 +970,7 @@
       </w:rPr>
     </w:lvl>
   </w:abstractNum>
-  <w:abstractNum w:abstractNumId="2">
+  <w:abstractNum w:abstractNumId="3">
     <w:nsid w:val="17166516"/>
     <w:multiLevelType w:val="hybridMultilevel"/>
     <w:tmpl w:val="70EEFA0C"/>
@@ -923,7 +1056,7 @@
       </w:pPr>
     </w:lvl>
   </w:abstractNum>
-  <w:abstractNum w:abstractNumId="3">
+  <w:abstractNum w:abstractNumId="4">
     <w:nsid w:val="1AE6288C"/>
     <w:multiLevelType w:val="hybridMultilevel"/>
     <w:tmpl w:val="552AA826"/>
@@ -1036,7 +1169,7 @@
       </w:rPr>
     </w:lvl>
   </w:abstractNum>
-  <w:abstractNum w:abstractNumId="4">
+  <w:abstractNum w:abstractNumId="5">
     <w:nsid w:val="29665F0C"/>
     <w:multiLevelType w:val="hybridMultilevel"/>
     <w:tmpl w:val="EA98540A"/>
@@ -1148,7 +1281,7 @@
       </w:rPr>
     </w:lvl>
   </w:abstractNum>
-  <w:abstractNum w:abstractNumId="5">
+  <w:abstractNum w:abstractNumId="6">
     <w:nsid w:val="33FD225F"/>
     <w:multiLevelType w:val="hybridMultilevel"/>
     <w:tmpl w:val="02B41520"/>
@@ -1237,7 +1370,7 @@
       </w:pPr>
     </w:lvl>
   </w:abstractNum>
-  <w:abstractNum w:abstractNumId="6">
+  <w:abstractNum w:abstractNumId="7">
     <w:nsid w:val="3B7E0B45"/>
     <w:multiLevelType w:val="hybridMultilevel"/>
     <w:tmpl w:val="C1A0CBEC"/>
@@ -1350,7 +1483,7 @@
       </w:rPr>
     </w:lvl>
   </w:abstractNum>
-  <w:abstractNum w:abstractNumId="7">
+  <w:abstractNum w:abstractNumId="8">
     <w:nsid w:val="5A9A1DDB"/>
     <w:multiLevelType w:val="hybridMultilevel"/>
     <w:tmpl w:val="813AEC42"/>
@@ -1463,7 +1596,7 @@
       </w:rPr>
     </w:lvl>
   </w:abstractNum>
-  <w:abstractNum w:abstractNumId="8">
+  <w:abstractNum w:abstractNumId="9">
     <w:nsid w:val="62F768FD"/>
     <w:multiLevelType w:val="hybridMultilevel"/>
     <w:tmpl w:val="B1B88E8A"/>
@@ -1577,31 +1710,34 @@
     </w:lvl>
   </w:abstractNum>
   <w:num w:numId="1">
+    <w:abstractNumId w:val="7"/>
+  </w:num>
+  <w:num w:numId="2">
+    <w:abstractNumId w:val="8"/>
+  </w:num>
+  <w:num w:numId="3">
+    <w:abstractNumId w:val="9"/>
+  </w:num>
+  <w:num w:numId="4">
+    <w:abstractNumId w:val="4"/>
+  </w:num>
+  <w:num w:numId="5">
+    <w:abstractNumId w:val="5"/>
+  </w:num>
+  <w:num w:numId="6">
+    <w:abstractNumId w:val="2"/>
+  </w:num>
+  <w:num w:numId="7">
+    <w:abstractNumId w:val="1"/>
+  </w:num>
+  <w:num w:numId="8">
     <w:abstractNumId w:val="6"/>
   </w:num>
-  <w:num w:numId="2">
-    <w:abstractNumId w:val="7"/>
-  </w:num>
-  <w:num w:numId="3">
-    <w:abstractNumId w:val="8"/>
-  </w:num>
-  <w:num w:numId="4">
+  <w:num w:numId="9">
     <w:abstractNumId w:val="3"/>
   </w:num>
-  <w:num w:numId="5">
-    <w:abstractNumId w:val="4"/>
-  </w:num>
-  <w:num w:numId="6">
-    <w:abstractNumId w:val="1"/>
-  </w:num>
-  <w:num w:numId="7">
+  <w:num w:numId="10">
     <w:abstractNumId w:val="0"/>
-  </w:num>
-  <w:num w:numId="8">
-    <w:abstractNumId w:val="5"/>
-  </w:num>
-  <w:num w:numId="9">
-    <w:abstractNumId w:val="2"/>
   </w:num>
 </w:numbering>
 </file>
@@ -2134,7 +2270,7 @@
 </file>
 
 <file path=customXml/itemProps1.xml><?xml version="1.0" encoding="utf-8"?>
-<ds:datastoreItem xmlns:ds="http://schemas.openxmlformats.org/officeDocument/2006/customXml" ds:itemID="{7D7EF34C-CE51-40B5-BD85-74870CF14DC0}">
+<ds:datastoreItem xmlns:ds="http://schemas.openxmlformats.org/officeDocument/2006/customXml" ds:itemID="{310EC184-E7C8-43BD-AEB2-4F4C0E902B3F}">
   <ds:schemaRefs>
     <ds:schemaRef ds:uri="http://schemas.openxmlformats.org/officeDocument/2006/bibliography"/>
   </ds:schemaRefs>

</xml_diff>